<commit_message>
Entraga Final - laboratorio 5
</commit_message>
<xml_diff>
--- a/Docs/Observaciones-Lab5.docx
+++ b/Docs/Observaciones-Lab5.docx
@@ -19,6 +19,13 @@
     </w:p>
     <w:p>
       <w:pPr>
+        <w:rPr>
+          <w:lang w:val="es-419"/>
+        </w:rPr>
+      </w:pPr>
+    </w:p>
+    <w:p>
+      <w:pPr>
         <w:spacing w:after="0"/>
         <w:jc w:val="right"/>
         <w:rPr>
@@ -29,13 +36,7 @@
         <w:rPr>
           <w:lang w:val="es-419"/>
         </w:rPr>
-        <w:t xml:space="preserve">Estudiante </w:t>
-      </w:r>
-      <w:r>
-        <w:rPr>
-          <w:lang w:val="es-419"/>
-        </w:rPr>
-        <w:t>1</w:t>
+        <w:t>Sebastian Guerrero</w:t>
       </w:r>
       <w:r>
         <w:rPr>
@@ -47,7 +48,7 @@
         <w:rPr>
           <w:lang w:val="es-419"/>
         </w:rPr>
-        <w:t>Cod XXXX</w:t>
+        <w:t>202021249</w:t>
       </w:r>
     </w:p>
     <w:p>
@@ -62,14 +63,17 @@
         <w:rPr>
           <w:lang w:val="es-419"/>
         </w:rPr>
-        <w:t xml:space="preserve">Estudiante </w:t>
-      </w:r>
-      <w:r>
-        <w:rPr>
-          <w:lang w:val="es-419"/>
-        </w:rPr>
-        <w:t>2 Cod XXXX</w:t>
-      </w:r>
+        <w:t>Diego Gonzalez 202110240</w:t>
+      </w:r>
+    </w:p>
+    <w:p>
+      <w:pPr>
+        <w:spacing w:after="0"/>
+        <w:jc w:val="right"/>
+        <w:rPr>
+          <w:lang w:val="es-419"/>
+        </w:rPr>
+      </w:pPr>
     </w:p>
     <w:p>
       <w:pPr>
@@ -104,6 +108,78 @@
     </w:p>
     <w:p>
       <w:pPr>
+        <w:spacing w:after="0"/>
+        <w:jc w:val="both"/>
+        <w:rPr>
+          <w:rFonts w:ascii="Dax-Regular" w:hAnsi="Dax-Regular"/>
+          <w:lang w:val="es-419"/>
+        </w:rPr>
+      </w:pPr>
+    </w:p>
+    <w:p>
+      <w:pPr>
+        <w:spacing w:after="0"/>
+        <w:jc w:val="both"/>
+        <w:rPr>
+          <w:rFonts w:ascii="Dax-Regular" w:hAnsi="Dax-Regular"/>
+          <w:lang w:val="es-419"/>
+        </w:rPr>
+      </w:pPr>
+      <w:r>
+        <w:rPr>
+          <w:rFonts w:ascii="Dax-Regular" w:hAnsi="Dax-Regular"/>
+          <w:lang w:val="es-419"/>
+        </w:rPr>
+        <w:t xml:space="preserve">Como se puede observar en </w:t>
+      </w:r>
+      <w:r>
+        <w:rPr>
+          <w:rFonts w:ascii="Dax-Regular" w:hAnsi="Dax-Regular"/>
+          <w:lang w:val="es-419"/>
+        </w:rPr>
+        <w:t xml:space="preserve">los argumentos </w:t>
+      </w:r>
+      <w:r>
+        <w:rPr>
+          <w:rFonts w:ascii="Dax-Regular" w:hAnsi="Dax-Regular"/>
+          <w:lang w:val="es-419"/>
+        </w:rPr>
+        <w:t xml:space="preserve">al momento de crear el mapa, </w:t>
+      </w:r>
+      <w:r>
+        <w:rPr>
+          <w:rFonts w:ascii="Dax-Regular" w:hAnsi="Dax-Regular"/>
+          <w:lang w:val="es-419"/>
+        </w:rPr>
+        <w:t xml:space="preserve">se utiliza la estructura de datos y manejo de colisiones de ‘CHAINING’ tambien conocida </w:t>
+      </w:r>
+      <w:r>
+        <w:rPr>
+          <w:rFonts w:ascii="Dax-Regular" w:hAnsi="Dax-Regular"/>
+          <w:lang w:val="es-419"/>
+        </w:rPr>
+        <w:t xml:space="preserve">como </w:t>
+      </w:r>
+      <w:r>
+        <w:rPr>
+          <w:rFonts w:ascii="Dax-Regular" w:hAnsi="Dax-Regular"/>
+          <w:lang w:val="es-419"/>
+        </w:rPr>
+        <w:t>separate chaining o encadenamiento separado.</w:t>
+      </w:r>
+    </w:p>
+    <w:p>
+      <w:pPr>
+        <w:spacing w:after="0"/>
+        <w:jc w:val="both"/>
+        <w:rPr>
+          <w:rFonts w:ascii="Dax-Regular" w:hAnsi="Dax-Regular"/>
+          <w:lang w:val="es-419"/>
+        </w:rPr>
+      </w:pPr>
+    </w:p>
+    <w:p>
+      <w:pPr>
         <w:pStyle w:val="ListParagraph"/>
         <w:numPr>
           <w:ilvl w:val="0"/>
@@ -126,6 +202,85 @@
     </w:p>
     <w:p>
       <w:pPr>
+        <w:spacing w:after="0"/>
+        <w:jc w:val="both"/>
+        <w:rPr>
+          <w:rFonts w:ascii="Dax-Regular" w:hAnsi="Dax-Regular"/>
+          <w:lang w:val="es-419"/>
+        </w:rPr>
+      </w:pPr>
+    </w:p>
+    <w:p>
+      <w:pPr>
+        <w:spacing w:after="0"/>
+        <w:jc w:val="both"/>
+        <w:rPr>
+          <w:rFonts w:ascii="Dax-Regular" w:hAnsi="Dax-Regular"/>
+          <w:lang w:val="es-419"/>
+        </w:rPr>
+      </w:pPr>
+      <w:r>
+        <w:rPr>
+          <w:rFonts w:ascii="Dax-Regular" w:hAnsi="Dax-Regular"/>
+          <w:lang w:val="es-419"/>
+        </w:rPr>
+        <w:t xml:space="preserve">De igual manera al punto anterior, se puded identificar en los argumentos al momento de crear el mapa que </w:t>
+      </w:r>
+      <w:r>
+        <w:rPr>
+          <w:rFonts w:ascii="Dax-Regular" w:hAnsi="Dax-Regular"/>
+          <w:lang w:val="es-419"/>
+        </w:rPr>
+        <w:t>crea</w:t>
+      </w:r>
+      <w:r>
+        <w:rPr>
+          <w:rFonts w:ascii="Dax-Regular" w:hAnsi="Dax-Regular"/>
+          <w:lang w:val="es-419"/>
+        </w:rPr>
+        <w:t xml:space="preserve"> inicialmente </w:t>
+      </w:r>
+      <w:r>
+        <w:rPr>
+          <w:rFonts w:ascii="Dax-Regular" w:hAnsi="Dax-Regular"/>
+          <w:lang w:val="es-419"/>
+        </w:rPr>
+        <w:t>un</w:t>
+      </w:r>
+      <w:r>
+        <w:rPr>
+          <w:rFonts w:ascii="Dax-Regular" w:hAnsi="Dax-Regular"/>
+          <w:lang w:val="es-419"/>
+        </w:rPr>
+        <w:t xml:space="preserve"> mapa</w:t>
+      </w:r>
+      <w:r>
+        <w:rPr>
+          <w:rFonts w:ascii="Dax-Regular" w:hAnsi="Dax-Regular"/>
+          <w:lang w:val="es-419"/>
+        </w:rPr>
+        <w:t xml:space="preserve"> para </w:t>
+      </w:r>
+      <w:r>
+        <w:rPr>
+          <w:rFonts w:ascii="Dax-Regular" w:hAnsi="Dax-Regular"/>
+          <w:lang w:val="es-419"/>
+        </w:rPr>
+        <w:t xml:space="preserve">800. </w:t>
+      </w:r>
+    </w:p>
+    <w:p>
+      <w:pPr>
+        <w:spacing w:after="0"/>
+        <w:jc w:val="both"/>
+        <w:rPr>
+          <w:rFonts w:ascii="Dax-Regular" w:hAnsi="Dax-Regular"/>
+          <w:lang w:val="es-419"/>
+        </w:rPr>
+      </w:pPr>
+    </w:p>
+    <w:p>
+      <w:pPr>
         <w:pStyle w:val="ListParagraph"/>
         <w:numPr>
           <w:ilvl w:val="0"/>
@@ -162,6 +317,57 @@
     </w:p>
     <w:p>
       <w:pPr>
+        <w:spacing w:after="0"/>
+        <w:jc w:val="both"/>
+        <w:rPr>
+          <w:rFonts w:ascii="Dax-Regular" w:hAnsi="Dax-Regular"/>
+          <w:lang w:val="es-419"/>
+        </w:rPr>
+      </w:pPr>
+    </w:p>
+    <w:p>
+      <w:pPr>
+        <w:spacing w:after="0"/>
+        <w:jc w:val="both"/>
+        <w:rPr>
+          <w:rFonts w:ascii="Dax-Regular" w:hAnsi="Dax-Regular"/>
+          <w:lang w:val="es-419"/>
+        </w:rPr>
+      </w:pPr>
+      <w:r>
+        <w:rPr>
+          <w:rFonts w:ascii="Dax-Regular" w:hAnsi="Dax-Regular"/>
+          <w:lang w:val="es-419"/>
+        </w:rPr>
+        <w:t xml:space="preserve">Analizando los argumentos al momento de crear el mapa, se puede observar en el apartado “loadfactor” que el factor de carga maximo en este mapa es de 4.0. Esto significa que se </w:t>
+      </w:r>
+      <w:r>
+        <w:rPr>
+          <w:rFonts w:ascii="Dax-Regular" w:hAnsi="Dax-Regular"/>
+          <w:lang w:val="es-419"/>
+        </w:rPr>
+        <w:t xml:space="preserve">espera recibir hasta </w:t>
+      </w:r>
+      <w:r>
+        <w:rPr>
+          <w:rFonts w:ascii="Dax-Regular" w:hAnsi="Dax-Regular"/>
+          <w:lang w:val="es-419"/>
+        </w:rPr>
+        <w:t>3200 autores antes de tener la necesidad de hacer un rehash.</w:t>
+      </w:r>
+    </w:p>
+    <w:p>
+      <w:pPr>
+        <w:spacing w:after="0"/>
+        <w:jc w:val="both"/>
+        <w:rPr>
+          <w:rFonts w:ascii="Dax-Regular" w:hAnsi="Dax-Regular"/>
+          <w:lang w:val="es-419"/>
+        </w:rPr>
+      </w:pPr>
+    </w:p>
+    <w:p>
+      <w:pPr>
         <w:pStyle w:val="ListParagraph"/>
         <w:numPr>
           <w:ilvl w:val="0"/>
@@ -181,6 +387,7 @@
         </w:rPr>
         <w:t>¿Qué hace la instrucción “</w:t>
       </w:r>
+      <w:proofErr w:type="spellStart"/>
       <w:r>
         <w:rPr>
           <w:rFonts w:ascii="Dax-Regular" w:hAnsi="Dax-Regular"/>
@@ -188,7 +395,17 @@
           <w:bCs/>
           <w:lang w:val="es-419"/>
         </w:rPr>
-        <w:t>mp.put(...)”</w:t>
+        <w:t>mp.put</w:t>
+      </w:r>
+      <w:proofErr w:type="spellEnd"/>
+      <w:r>
+        <w:rPr>
+          <w:rFonts w:ascii="Dax-Regular" w:hAnsi="Dax-Regular"/>
+          <w:b/>
+          <w:bCs/>
+          <w:lang w:val="es-419"/>
+        </w:rPr>
+        <w:t>(...)”</w:t>
       </w:r>
       <w:r>
         <w:rPr>
@@ -197,6 +414,64 @@
         </w:rPr>
         <w:t>?</w:t>
       </w:r>
+    </w:p>
+    <w:p>
+      <w:pPr>
+        <w:spacing w:after="0"/>
+        <w:jc w:val="both"/>
+        <w:rPr>
+          <w:rFonts w:ascii="Dax-Regular" w:hAnsi="Dax-Regular"/>
+          <w:lang w:val="es-419"/>
+        </w:rPr>
+      </w:pPr>
+    </w:p>
+    <w:p>
+      <w:pPr>
+        <w:spacing w:after="0"/>
+        <w:jc w:val="both"/>
+        <w:rPr>
+          <w:rFonts w:ascii="Dax-Regular" w:hAnsi="Dax-Regular"/>
+          <w:lang w:val="es-419"/>
+        </w:rPr>
+      </w:pPr>
+      <w:r>
+        <w:rPr>
+          <w:rFonts w:ascii="Dax-Regular" w:hAnsi="Dax-Regular"/>
+          <w:lang w:val="es-419"/>
+        </w:rPr>
+        <w:t xml:space="preserve">La instrucción mp.put() es una funcion perteneciente al TAD mapa.py. Esta funcion es la encargada de anadir </w:t>
+      </w:r>
+      <w:r>
+        <w:rPr>
+          <w:rFonts w:ascii="Dax-Regular" w:hAnsi="Dax-Regular"/>
+          <w:lang w:val="es-419"/>
+        </w:rPr>
+        <w:t xml:space="preserve">una pareja llave valor al mapa indicado. Para poder completar el cometido </w:t>
+      </w:r>
+      <w:r>
+        <w:rPr>
+          <w:rFonts w:ascii="Dax-Regular" w:hAnsi="Dax-Regular"/>
+          <w:lang w:val="es-419"/>
+        </w:rPr>
+        <w:t xml:space="preserve">se debe especificar en los argumentos de la funcion, el mapa en el que se quiere guardar la informacion, la llave y el valor asociado. </w:t>
+      </w:r>
+      <w:r>
+        <w:rPr>
+          <w:rFonts w:ascii="Dax-Regular" w:hAnsi="Dax-Regular"/>
+          <w:lang w:val="es-419"/>
+        </w:rPr>
+        <w:t>Ademas, si la llave ya existe en la tabla de hash, se remplaza el valor anterior por el nuevo.</w:t>
+      </w:r>
+    </w:p>
+    <w:p>
+      <w:pPr>
+        <w:spacing w:after="0"/>
+        <w:jc w:val="both"/>
+        <w:rPr>
+          <w:rFonts w:ascii="Dax-Regular" w:hAnsi="Dax-Regular"/>
+          <w:lang w:val="es-419"/>
+        </w:rPr>
+      </w:pPr>
     </w:p>
     <w:p>
       <w:pPr>
@@ -233,15 +508,113 @@
           <w:bCs/>
           <w:lang w:val="es-ES"/>
         </w:rPr>
-        <w:t>“book[‘goodreads_book_id’]”</w:t>
-      </w:r>
-      <w:r>
-        <w:rPr>
-          <w:rFonts w:ascii="Dax-Regular" w:hAnsi="Dax-Regular"/>
+        <w:t>“</w:t>
+      </w:r>
+      <w:proofErr w:type="spellStart"/>
+      <w:r>
+        <w:rPr>
+          <w:rFonts w:ascii="Dax-Regular" w:hAnsi="Dax-Regular"/>
+          <w:b/>
+          <w:bCs/>
           <w:lang w:val="es-ES"/>
         </w:rPr>
+        <w:t>book</w:t>
+      </w:r>
+      <w:proofErr w:type="spellEnd"/>
+      <w:r>
+        <w:rPr>
+          <w:rFonts w:ascii="Dax-Regular" w:hAnsi="Dax-Regular"/>
+          <w:b/>
+          <w:bCs/>
+          <w:lang w:val="es-ES"/>
+        </w:rPr>
+        <w:t>[‘</w:t>
+      </w:r>
+      <w:proofErr w:type="spellStart"/>
+      <w:r>
+        <w:rPr>
+          <w:rFonts w:ascii="Dax-Regular" w:hAnsi="Dax-Regular"/>
+          <w:b/>
+          <w:bCs/>
+          <w:lang w:val="es-ES"/>
+        </w:rPr>
+        <w:t>goodreads_book_id</w:t>
+      </w:r>
+      <w:proofErr w:type="spellEnd"/>
+      <w:r>
+        <w:rPr>
+          <w:rFonts w:ascii="Dax-Regular" w:hAnsi="Dax-Regular"/>
+          <w:b/>
+          <w:bCs/>
+          <w:lang w:val="es-ES"/>
+        </w:rPr>
+        <w:t>’]”</w:t>
+      </w:r>
+      <w:r>
+        <w:rPr>
+          <w:rFonts w:ascii="Dax-Regular" w:hAnsi="Dax-Regular"/>
+          <w:lang w:val="es-ES"/>
+        </w:rPr>
         <w:t xml:space="preserve"> en esa instrucción?</w:t>
       </w:r>
+    </w:p>
+    <w:p>
+      <w:pPr>
+        <w:spacing w:after="0"/>
+        <w:jc w:val="both"/>
+        <w:rPr>
+          <w:rFonts w:ascii="Dax-Regular" w:hAnsi="Dax-Regular"/>
+          <w:lang w:val="es-419"/>
+        </w:rPr>
+      </w:pPr>
+    </w:p>
+    <w:p>
+      <w:pPr>
+        <w:spacing w:after="0"/>
+        <w:jc w:val="both"/>
+        <w:rPr>
+          <w:rFonts w:ascii="Dax-Regular" w:hAnsi="Dax-Regular"/>
+          <w:lang w:val="es-CO"/>
+        </w:rPr>
+      </w:pPr>
+      <w:r>
+        <w:rPr>
+          <w:rFonts w:ascii="Dax-Regular" w:hAnsi="Dax-Regular"/>
+          <w:lang w:val="es-CO"/>
+        </w:rPr>
+        <w:t>“</w:t>
+      </w:r>
+      <w:r>
+        <w:rPr>
+          <w:rFonts w:ascii="Dax-Regular" w:hAnsi="Dax-Regular"/>
+          <w:lang w:val="es-CO"/>
+        </w:rPr>
+        <w:t>book[‘goodreads_book_id’]”</w:t>
+      </w:r>
+      <w:r>
+        <w:rPr>
+          <w:rFonts w:ascii="Dax-Regular" w:hAnsi="Dax-Regular"/>
+          <w:lang w:val="es-CO"/>
+        </w:rPr>
+        <w:t>” cumple la funcion de lla</w:t>
+      </w:r>
+      <w:r>
+        <w:rPr>
+          <w:rFonts w:ascii="Dax-Regular" w:hAnsi="Dax-Regular"/>
+          <w:lang w:val="es-CO"/>
+        </w:rPr>
+        <w:t xml:space="preserve">ve, esto se debe a que este valor es unico para cada libro, y sirve para buscar rapidamente un libro especifico. </w:t>
+      </w:r>
+    </w:p>
+    <w:p>
+      <w:pPr>
+        <w:spacing w:after="0"/>
+        <w:jc w:val="both"/>
+        <w:rPr>
+          <w:rFonts w:ascii="Dax-Regular" w:hAnsi="Dax-Regular"/>
+          <w:lang w:val="es-CO"/>
+        </w:rPr>
+      </w:pPr>
     </w:p>
     <w:p>
       <w:pPr>
@@ -273,6 +646,7 @@
         </w:rPr>
         <w:t>“</w:t>
       </w:r>
+      <w:proofErr w:type="spellStart"/>
       <w:r>
         <w:rPr>
           <w:rFonts w:ascii="Dax-Regular" w:hAnsi="Dax-Regular"/>
@@ -282,15 +656,91 @@
           <w:iCs/>
           <w:lang w:val="es-ES"/>
         </w:rPr>
-        <w:t>book”</w:t>
-      </w:r>
-      <w:r>
-        <w:rPr>
-          <w:rFonts w:ascii="Dax-Regular" w:hAnsi="Dax-Regular"/>
+        <w:t>book</w:t>
+      </w:r>
+      <w:proofErr w:type="spellEnd"/>
+      <w:r>
+        <w:rPr>
+          <w:rFonts w:ascii="Dax-Regular" w:hAnsi="Dax-Regular"/>
+          <w:b/>
+          <w:bCs/>
+          <w:i/>
+          <w:iCs/>
           <w:lang w:val="es-ES"/>
         </w:rPr>
+        <w:t>”</w:t>
+      </w:r>
+      <w:r>
+        <w:rPr>
+          <w:rFonts w:ascii="Dax-Regular" w:hAnsi="Dax-Regular"/>
+          <w:lang w:val="es-ES"/>
+        </w:rPr>
         <w:t xml:space="preserve"> en esa instrucción?</w:t>
       </w:r>
+    </w:p>
+    <w:p>
+      <w:pPr>
+        <w:spacing w:after="0"/>
+        <w:jc w:val="both"/>
+        <w:rPr>
+          <w:rFonts w:ascii="Dax-Regular" w:hAnsi="Dax-Regular"/>
+          <w:lang w:val="es-419"/>
+        </w:rPr>
+      </w:pPr>
+    </w:p>
+    <w:p>
+      <w:pPr>
+        <w:spacing w:after="0"/>
+        <w:jc w:val="both"/>
+        <w:rPr>
+          <w:rFonts w:ascii="Dax-Regular" w:hAnsi="Dax-Regular"/>
+          <w:lang w:val="es-419"/>
+        </w:rPr>
+      </w:pPr>
+      <w:r>
+        <w:rPr>
+          <w:rFonts w:ascii="Dax-Regular" w:hAnsi="Dax-Regular"/>
+          <w:lang w:val="es-419"/>
+        </w:rPr>
+        <w:t>“book” cumple la funcion de valor</w:t>
+      </w:r>
+      <w:r>
+        <w:rPr>
+          <w:rFonts w:ascii="Dax-Regular" w:hAnsi="Dax-Regular"/>
+          <w:lang w:val="es-419"/>
+        </w:rPr>
+        <w:t>. En este caso es un diccionario con toda la informacion importante de el libro especifico que se esta cargando.</w:t>
+      </w:r>
+    </w:p>
+    <w:p>
+      <w:pPr>
+        <w:spacing w:after="0"/>
+        <w:jc w:val="both"/>
+        <w:rPr>
+          <w:rFonts w:ascii="Dax-Regular" w:hAnsi="Dax-Regular"/>
+          <w:lang w:val="es-419"/>
+        </w:rPr>
+      </w:pPr>
+    </w:p>
+    <w:p>
+      <w:pPr>
+        <w:spacing w:after="0"/>
+        <w:jc w:val="both"/>
+        <w:rPr>
+          <w:rFonts w:ascii="Dax-Regular" w:hAnsi="Dax-Regular"/>
+          <w:lang w:val="es-419"/>
+        </w:rPr>
+      </w:pPr>
+    </w:p>
+    <w:p>
+      <w:pPr>
+        <w:spacing w:after="0"/>
+        <w:jc w:val="both"/>
+        <w:rPr>
+          <w:rFonts w:ascii="Dax-Regular" w:hAnsi="Dax-Regular"/>
+          <w:lang w:val="es-419"/>
+        </w:rPr>
+      </w:pPr>
     </w:p>
     <w:p>
       <w:pPr>
@@ -311,6 +761,7 @@
           <w:rFonts w:ascii="Dax-Regular" w:hAnsi="Dax-Regular"/>
           <w:lang w:val="es-419"/>
         </w:rPr>
+        <w:lastRenderedPageBreak/>
         <w:t xml:space="preserve">¿Qué hace la instrucción </w:t>
       </w:r>
       <w:r>
@@ -320,7 +771,27 @@
           <w:bCs/>
           <w:lang w:val="es-419"/>
         </w:rPr>
-        <w:t>“mp.get(…)”</w:t>
+        <w:t>“</w:t>
+      </w:r>
+      <w:proofErr w:type="spellStart"/>
+      <w:r>
+        <w:rPr>
+          <w:rFonts w:ascii="Dax-Regular" w:hAnsi="Dax-Regular"/>
+          <w:b/>
+          <w:bCs/>
+          <w:lang w:val="es-419"/>
+        </w:rPr>
+        <w:t>mp.get</w:t>
+      </w:r>
+      <w:proofErr w:type="spellEnd"/>
+      <w:r>
+        <w:rPr>
+          <w:rFonts w:ascii="Dax-Regular" w:hAnsi="Dax-Regular"/>
+          <w:b/>
+          <w:bCs/>
+          <w:lang w:val="es-419"/>
+        </w:rPr>
+        <w:t>(…)”</w:t>
       </w:r>
       <w:r>
         <w:rPr>
@@ -329,6 +800,64 @@
         </w:rPr>
         <w:t>?</w:t>
       </w:r>
+    </w:p>
+    <w:p>
+      <w:pPr>
+        <w:spacing w:after="0"/>
+        <w:jc w:val="both"/>
+        <w:rPr>
+          <w:rFonts w:ascii="Dax-Regular" w:hAnsi="Dax-Regular"/>
+          <w:lang w:val="es-419"/>
+        </w:rPr>
+      </w:pPr>
+    </w:p>
+    <w:p>
+      <w:pPr>
+        <w:spacing w:after="0"/>
+        <w:jc w:val="both"/>
+        <w:rPr>
+          <w:rFonts w:ascii="Dax-Regular" w:hAnsi="Dax-Regular"/>
+          <w:lang w:val="es-419"/>
+        </w:rPr>
+      </w:pPr>
+      <w:r>
+        <w:rPr>
+          <w:rFonts w:ascii="Dax-Regular" w:hAnsi="Dax-Regular"/>
+          <w:lang w:val="es-419"/>
+        </w:rPr>
+        <w:t xml:space="preserve">mp.get(…) </w:t>
+      </w:r>
+      <w:r>
+        <w:rPr>
+          <w:rFonts w:ascii="Dax-Regular" w:hAnsi="Dax-Regular"/>
+          <w:lang w:val="es-419"/>
+        </w:rPr>
+        <w:t xml:space="preserve">es una instrucción del TAD mapas. Esta es utilizada para </w:t>
+      </w:r>
+      <w:r>
+        <w:rPr>
+          <w:rFonts w:ascii="Dax-Regular" w:hAnsi="Dax-Regular"/>
+          <w:lang w:val="es-419"/>
+        </w:rPr>
+        <w:t xml:space="preserve">recuperar la pareja &lt;llave, valor&gt; de un mapa a partir de la llave dada. Para esto, se debe especificar </w:t>
+      </w:r>
+      <w:r>
+        <w:rPr>
+          <w:rFonts w:ascii="Dax-Regular" w:hAnsi="Dax-Regular"/>
+          <w:lang w:val="es-419"/>
+        </w:rPr>
+        <w:t>el mapa en el que se quiere buscar la llave y la llave que se esta buscando.</w:t>
+      </w:r>
+    </w:p>
+    <w:p>
+      <w:pPr>
+        <w:spacing w:after="0"/>
+        <w:jc w:val="both"/>
+        <w:rPr>
+          <w:rFonts w:ascii="Dax-Regular" w:hAnsi="Dax-Regular"/>
+          <w:lang w:val="es-419"/>
+        </w:rPr>
+      </w:pPr>
     </w:p>
     <w:p>
       <w:pPr>
@@ -367,6 +896,7 @@
         </w:rPr>
         <w:t>“</w:t>
       </w:r>
+      <w:proofErr w:type="spellStart"/>
       <w:r>
         <w:rPr>
           <w:rFonts w:ascii="Dax-Regular" w:hAnsi="Dax-Regular"/>
@@ -376,7 +906,19 @@
           <w:iCs/>
           <w:lang w:val="es-ES"/>
         </w:rPr>
-        <w:t>year”</w:t>
+        <w:t>year</w:t>
+      </w:r>
+      <w:proofErr w:type="spellEnd"/>
+      <w:r>
+        <w:rPr>
+          <w:rFonts w:ascii="Dax-Regular" w:hAnsi="Dax-Regular"/>
+          <w:b/>
+          <w:bCs/>
+          <w:i/>
+          <w:iCs/>
+          <w:lang w:val="es-ES"/>
+        </w:rPr>
+        <w:t>”</w:t>
       </w:r>
       <w:r>
         <w:rPr>
@@ -394,6 +936,57 @@
         </w:rPr>
         <w:t>en esa instrucción?</w:t>
       </w:r>
+    </w:p>
+    <w:p>
+      <w:pPr>
+        <w:spacing w:after="0"/>
+        <w:jc w:val="both"/>
+        <w:rPr>
+          <w:rFonts w:ascii="Dax-Regular" w:hAnsi="Dax-Regular"/>
+          <w:lang w:val="es-419"/>
+        </w:rPr>
+      </w:pPr>
+    </w:p>
+    <w:p>
+      <w:pPr>
+        <w:spacing w:after="0"/>
+        <w:jc w:val="both"/>
+        <w:rPr>
+          <w:rFonts w:ascii="Dax-Regular" w:hAnsi="Dax-Regular"/>
+          <w:lang w:val="es-ES"/>
+        </w:rPr>
+      </w:pPr>
+      <w:r>
+        <w:rPr>
+          <w:rFonts w:ascii="Dax-Regular" w:hAnsi="Dax-Regular"/>
+          <w:lang w:val="es-419"/>
+        </w:rPr>
+        <w:t>En este caso, “year” cumple la funcion de llave</w:t>
+      </w:r>
+      <w:r>
+        <w:rPr>
+          <w:rFonts w:ascii="Dax-Regular" w:hAnsi="Dax-Regular"/>
+          <w:lang w:val="es-419"/>
+        </w:rPr>
+        <w:t>. Se va a buscar el valor asociado a la llave year</w:t>
+      </w:r>
+      <w:r>
+        <w:rPr>
+          <w:rFonts w:ascii="Dax-Regular" w:hAnsi="Dax-Regular"/>
+          <w:lang w:val="es-419"/>
+        </w:rPr>
+        <w:t>, este año es el que se esta buscando por el usuario.</w:t>
+      </w:r>
+    </w:p>
+    <w:p>
+      <w:pPr>
+        <w:spacing w:after="0"/>
+        <w:jc w:val="both"/>
+        <w:rPr>
+          <w:rFonts w:ascii="Dax-Regular" w:hAnsi="Dax-Regular"/>
+          <w:lang w:val="es-419"/>
+        </w:rPr>
+      </w:pPr>
     </w:p>
     <w:p>
       <w:pPr>
@@ -423,18 +1016,94 @@
           <w:bCs/>
           <w:lang w:val="es-ES"/>
         </w:rPr>
-        <w:t>“me.getValue(…)”</w:t>
-      </w:r>
-      <w:r>
-        <w:rPr>
-          <w:rFonts w:ascii="Dax-Regular" w:hAnsi="Dax-Regular"/>
+        <w:t>“</w:t>
+      </w:r>
+      <w:proofErr w:type="spellStart"/>
+      <w:r>
+        <w:rPr>
+          <w:rFonts w:ascii="Dax-Regular" w:hAnsi="Dax-Regular"/>
+          <w:b/>
+          <w:bCs/>
           <w:lang w:val="es-ES"/>
         </w:rPr>
+        <w:t>me.getValue</w:t>
+      </w:r>
+      <w:proofErr w:type="spellEnd"/>
+      <w:r>
+        <w:rPr>
+          <w:rFonts w:ascii="Dax-Regular" w:hAnsi="Dax-Regular"/>
+          <w:b/>
+          <w:bCs/>
+          <w:lang w:val="es-ES"/>
+        </w:rPr>
+        <w:t>(…)”</w:t>
+      </w:r>
+      <w:r>
+        <w:rPr>
+          <w:rFonts w:ascii="Dax-Regular" w:hAnsi="Dax-Regular"/>
+          <w:lang w:val="es-ES"/>
+        </w:rPr>
         <w:t>?</w:t>
       </w:r>
     </w:p>
     <w:p>
       <w:pPr>
+        <w:spacing w:after="0"/>
+        <w:jc w:val="both"/>
+        <w:rPr>
+          <w:rFonts w:ascii="Dax-Regular" w:hAnsi="Dax-Regular"/>
+          <w:lang w:val="es-419"/>
+        </w:rPr>
+      </w:pPr>
+    </w:p>
+    <w:p>
+      <w:pPr>
+        <w:spacing w:after="0"/>
+        <w:jc w:val="both"/>
+        <w:rPr>
+          <w:rFonts w:ascii="Dax-Regular" w:hAnsi="Dax-Regular"/>
+          <w:lang w:val="es-CO"/>
+        </w:rPr>
+      </w:pPr>
+      <w:r>
+        <w:rPr>
+          <w:rFonts w:ascii="Dax-Regular" w:hAnsi="Dax-Regular"/>
+          <w:lang w:val="es-419"/>
+        </w:rPr>
+        <w:t xml:space="preserve">La </w:t>
+      </w:r>
+      <w:r>
+        <w:rPr>
+          <w:rFonts w:ascii="Dax-Regular" w:hAnsi="Dax-Regular"/>
+          <w:lang w:val="es-419"/>
+        </w:rPr>
+        <w:t xml:space="preserve">instrucción me.getValue(…) es utilizada para poder extraer el valor de la pareja </w:t>
+      </w:r>
+      <w:r>
+        <w:rPr>
+          <w:rFonts w:ascii="Dax-Regular" w:hAnsi="Dax-Regular"/>
+          <w:lang w:val="es-CO"/>
+        </w:rPr>
+        <w:t>&lt;</w:t>
+      </w:r>
+      <w:r>
+        <w:rPr>
+          <w:rFonts w:ascii="Dax-Regular" w:hAnsi="Dax-Regular"/>
+          <w:lang w:val="es-CO"/>
+        </w:rPr>
+        <w:t>llave, valor&gt;</w:t>
+      </w:r>
+      <w:r>
+        <w:rPr>
+          <w:rFonts w:ascii="Dax-Regular" w:hAnsi="Dax-Regular"/>
+          <w:lang w:val="es-CO"/>
+        </w:rPr>
+        <w:t xml:space="preserve">, con el fin de retornar solamente el valor de la llave y no la pareja completa. </w:t>
+      </w:r>
+    </w:p>
+    <w:p>
+      <w:pPr>
+        <w:jc w:val="both"/>
         <w:rPr>
           <w:lang w:val="es-419"/>
         </w:rPr>

</xml_diff>